<commit_message>
Not sure what's happenning here
</commit_message>
<xml_diff>
--- a/A-team/Questions.docx
+++ b/A-team/Questions.docx
@@ -58,15 +58,7 @@
         <w:t>i</w:t>
       </w:r>
       <w:r>
-        <w:t xml:space="preserve"> proportion of wealth in stock </w:t>
-      </w:r>
-      <w:proofErr w:type="spellStart"/>
-      <w:r>
-        <w:t>i</w:t>
-      </w:r>
-      <w:proofErr w:type="spellEnd"/>
-      <w:r>
-        <w:t>”. I’m assuming</w:t>
+        <w:t xml:space="preserve"> proportion of wealth in stock i”. I’m assuming</w:t>
       </w:r>
     </w:p>
     <w:p>
@@ -127,90 +119,12 @@
       <w:pPr>
         <w:pStyle w:val="ListParagraph"/>
         <w:numPr>
-          <w:ilvl w:val="0"/>
-          <w:numId w:val="2"/>
-        </w:numPr>
-      </w:pPr>
-      <w:r>
-        <w:t xml:space="preserve">Are we going to include a rebalancing </w:t>
-      </w:r>
-      <w:r>
-        <w:sym w:font="Wingdings" w:char="F0E0"/>
-      </w:r>
-      <w:r>
-        <w:t xml:space="preserve"> how often</w:t>
-      </w:r>
-    </w:p>
-    <w:p>
-      <w:pPr>
-        <w:pStyle w:val="ListParagraph"/>
-        <w:numPr>
-          <w:ilvl w:val="0"/>
-          <w:numId w:val="2"/>
-        </w:numPr>
-      </w:pPr>
-      <w:r>
-        <w:t>Are we going to include a constant rebalancing</w:t>
-      </w:r>
-    </w:p>
-    <w:p>
-      <w:pPr>
-        <w:pStyle w:val="ListParagraph"/>
-        <w:numPr>
-          <w:ilvl w:val="0"/>
-          <w:numId w:val="2"/>
-        </w:numPr>
-      </w:pPr>
-      <w:r>
-        <w:t>Are we going to include an “oracle”</w:t>
-      </w:r>
-    </w:p>
-    <w:p>
-      <w:pPr>
-        <w:pStyle w:val="ListParagraph"/>
-        <w:numPr>
-          <w:ilvl w:val="0"/>
-          <w:numId w:val="2"/>
-        </w:numPr>
-      </w:pPr>
-      <w:r>
-        <w:t>Do we include taxes and transaction costs?</w:t>
-      </w:r>
-    </w:p>
-    <w:p>
-      <w:pPr>
-        <w:pStyle w:val="ListParagraph"/>
-        <w:numPr>
-          <w:ilvl w:val="0"/>
-          <w:numId w:val="2"/>
-        </w:numPr>
-      </w:pPr>
-      <w:r>
-        <w:t>Do we test effects of varying taxes and transactions</w:t>
-      </w:r>
-    </w:p>
-    <w:p>
-      <w:pPr>
-        <w:pStyle w:val="ListParagraph"/>
-        <w:numPr>
-          <w:ilvl w:val="0"/>
-          <w:numId w:val="2"/>
-        </w:numPr>
-      </w:pPr>
-      <w:r>
-        <w:t xml:space="preserve">What about dividends? </w:t>
-      </w:r>
-    </w:p>
-    <w:p>
-      <w:pPr>
-        <w:pStyle w:val="ListParagraph"/>
-        <w:numPr>
           <w:ilvl w:val="1"/>
           <w:numId w:val="2"/>
         </w:numPr>
       </w:pPr>
       <w:r>
-        <w:t xml:space="preserve">Reinvest? </w:t>
+        <w:t>How long is our in sample period</w:t>
       </w:r>
       <w:bookmarkStart w:id="0" w:name="_GoBack"/>
       <w:bookmarkEnd w:id="0"/>
@@ -224,21 +138,118 @@
         </w:numPr>
       </w:pPr>
       <w:r>
+        <w:t xml:space="preserve">Are we going to include a rebalancing </w:t>
+      </w:r>
+      <w:r>
+        <w:sym w:font="Wingdings" w:char="F0E0"/>
+      </w:r>
+      <w:r>
+        <w:t xml:space="preserve"> how often</w:t>
+      </w:r>
+    </w:p>
+    <w:p>
+      <w:pPr>
+        <w:pStyle w:val="ListParagraph"/>
+        <w:numPr>
+          <w:ilvl w:val="0"/>
+          <w:numId w:val="2"/>
+        </w:numPr>
+      </w:pPr>
+      <w:r>
+        <w:t>Are we going to include a constant rebalancing</w:t>
+      </w:r>
+    </w:p>
+    <w:p>
+      <w:pPr>
+        <w:pStyle w:val="ListParagraph"/>
+        <w:numPr>
+          <w:ilvl w:val="0"/>
+          <w:numId w:val="2"/>
+        </w:numPr>
+      </w:pPr>
+      <w:r>
+        <w:t>Are we going to include an “oracle”</w:t>
+      </w:r>
+    </w:p>
+    <w:p>
+      <w:pPr>
+        <w:pStyle w:val="ListParagraph"/>
+        <w:numPr>
+          <w:ilvl w:val="0"/>
+          <w:numId w:val="2"/>
+        </w:numPr>
+      </w:pPr>
+      <w:r>
+        <w:t>Do we include taxes and transaction costs?</w:t>
+      </w:r>
+    </w:p>
+    <w:p>
+      <w:pPr>
+        <w:pStyle w:val="ListParagraph"/>
+        <w:numPr>
+          <w:ilvl w:val="0"/>
+          <w:numId w:val="2"/>
+        </w:numPr>
+      </w:pPr>
+      <w:r>
+        <w:t>Do we test effects of varying taxes and transactions</w:t>
+      </w:r>
+    </w:p>
+    <w:p>
+      <w:pPr>
+        <w:pStyle w:val="ListParagraph"/>
+        <w:numPr>
+          <w:ilvl w:val="0"/>
+          <w:numId w:val="2"/>
+        </w:numPr>
+      </w:pPr>
+      <w:r>
+        <w:t xml:space="preserve">What about dividends? </w:t>
+      </w:r>
+    </w:p>
+    <w:p>
+      <w:pPr>
+        <w:pStyle w:val="ListParagraph"/>
+        <w:numPr>
+          <w:ilvl w:val="1"/>
+          <w:numId w:val="2"/>
+        </w:numPr>
+      </w:pPr>
+      <w:r>
+        <w:t xml:space="preserve">Reinvest? </w:t>
+      </w:r>
+    </w:p>
+    <w:p>
+      <w:pPr>
+        <w:pStyle w:val="ListParagraph"/>
+        <w:numPr>
+          <w:ilvl w:val="0"/>
+          <w:numId w:val="2"/>
+        </w:numPr>
+      </w:pPr>
+      <w:r>
+        <w:t>Select a few randomly from market</w:t>
+      </w:r>
+      <w:r>
+        <w:t>?</w:t>
+      </w:r>
+    </w:p>
+    <w:p>
+      <w:pPr>
+        <w:pStyle w:val="ListParagraph"/>
+        <w:numPr>
+          <w:ilvl w:val="0"/>
+          <w:numId w:val="2"/>
+        </w:numPr>
+      </w:pPr>
+      <w:r>
         <w:t xml:space="preserve">What stats/ratio are we going to use to judge our diversification </w:t>
       </w:r>
       <w:r>
         <w:sym w:font="Wingdings" w:char="F0E0"/>
       </w:r>
       <w:r>
-        <w:t xml:space="preserve"> and also returns </w:t>
-      </w:r>
-      <w:proofErr w:type="spellStart"/>
-      <w:r>
-        <w:t>etc</w:t>
-      </w:r>
-      <w:proofErr w:type="spellEnd"/>
-      <w:r>
-        <w:t>?</w:t>
+        <w:t xml:space="preserve"> and also returns etc?</w:t>
       </w:r>
     </w:p>
     <w:p>

</xml_diff>